<commit_message>
Navigation between screens via ViewModel
</commit_message>
<xml_diff>
--- a/WeeklyReport.docx
+++ b/WeeklyReport.docx
@@ -596,14 +596,7 @@
                 <w:rFonts w:ascii="Calibri" w:hAnsi="Calibri"/>
                 <w:sz w:val="24"/>
               </w:rPr>
-              <w:t xml:space="preserve"> SignIn</w:t>
-            </w:r>
-            <w:r>
-              <w:rPr>
-                <w:rFonts w:ascii="Calibri" w:hAnsi="Calibri"/>
-                <w:sz w:val="24"/>
-              </w:rPr>
-              <w:t>ViewModel en UserRepository via Dependency Injection toegevoegd.</w:t>
+              <w:t xml:space="preserve"> SignInViewModel en UserRepository via Dependency Injection toegevoegd.</w:t>
             </w:r>
           </w:p>
         </w:tc>
@@ -845,6 +838,14 @@
                 <w:szCs w:val="24"/>
               </w:rPr>
               <w:t>:</w:t>
+            </w:r>
+            <w:r>
+              <w:rPr>
+                <w:rFonts w:ascii="Calibri" w:hAnsi="Calibri"/>
+                <w:sz w:val="24"/>
+                <w:szCs w:val="24"/>
+              </w:rPr>
+              <w:t xml:space="preserve"> Navigatie van SignInScreen naar ProfileScreen en omgekeerd via ViewModel</w:t>
             </w:r>
           </w:p>
         </w:tc>

</xml_diff>